<commit_message>
Remove default values at RPC parameters
</commit_message>
<xml_diff>
--- a/PolicingProfile_1.0.0-tsi.240104.1750+gendoc.1.docx
+++ b/PolicingProfile_1.0.0-tsi.240104.1750+gendoc.1.docx
@@ -5,10 +5,7 @@
   <w:body>
     <w:sdt>
       <w:sdtPr>
-        <w:rPr>
-          <w:lang w:val="de-DE"/>
-        </w:rPr>
-        <w:id w:val="-1714413021"/>
+        <w:id w:val="772604103"/>
         <w:docPartObj>
           <w:docPartGallery w:val="Table of Contents"/>
           <w:docPartUnique/>
@@ -20,7 +17,7 @@
           <w:color w:val="auto"/>
           <w:sz w:val="20"/>
           <w:szCs w:val="20"/>
-          <w:lang w:val="en-US" w:eastAsia="en-US"/>
+          <w:lang w:eastAsia="en-US"/>
         </w:rPr>
       </w:sdtEndPr>
       <w:sdtContent>
@@ -29,9 +26,6 @@
             <w:pStyle w:val="Inhaltsverzeichnisberschrift"/>
           </w:pPr>
           <w:r>
-            <w:rPr>
-              <w:lang w:val="de-DE"/>
-            </w:rPr>
             <w:t>Content</w:t>
           </w:r>
         </w:p>
@@ -47,7 +41,7 @@
               <w:noProof/>
               <w:sz w:val="22"/>
               <w:szCs w:val="22"/>
-              <w:lang w:val="de-DE" w:eastAsia="de-DE"/>
+              <w:lang w:eastAsia="de-DE"/>
             </w:rPr>
           </w:pPr>
           <w:r>
@@ -59,7 +53,7 @@
           <w:r>
             <w:fldChar w:fldCharType="separate"/>
           </w:r>
-          <w:hyperlink w:anchor="_Toc154148173" w:history="1">
+          <w:hyperlink w:anchor="_Toc155168986" w:history="1">
             <w:r>
               <w:rPr>
                 <w:rStyle w:val="Hyperlink"/>
@@ -73,7 +67,7 @@
                 <w:noProof/>
                 <w:sz w:val="22"/>
                 <w:szCs w:val="22"/>
-                <w:lang w:val="de-DE" w:eastAsia="de-DE"/>
+                <w:lang w:eastAsia="de-DE"/>
               </w:rPr>
               <w:tab/>
             </w:r>
@@ -103,7 +97,7 @@
                 <w:noProof/>
                 <w:webHidden/>
               </w:rPr>
-              <w:instrText xml:space="preserve"> PAGEREF _Toc154148173 \h </w:instrText>
+              <w:instrText xml:space="preserve"> PAGEREF _Toc155168986 \h </w:instrText>
             </w:r>
             <w:r>
               <w:rPr>
@@ -146,10 +140,10 @@
               <w:noProof/>
               <w:sz w:val="22"/>
               <w:szCs w:val="22"/>
-              <w:lang w:val="de-DE" w:eastAsia="de-DE"/>
+              <w:lang w:eastAsia="de-DE"/>
             </w:rPr>
           </w:pPr>
-          <w:hyperlink w:anchor="_Toc154148174" w:history="1">
+          <w:hyperlink w:anchor="_Toc155168987" w:history="1">
             <w:r>
               <w:rPr>
                 <w:rStyle w:val="Hyperlink"/>
@@ -163,7 +157,7 @@
                 <w:noProof/>
                 <w:sz w:val="22"/>
                 <w:szCs w:val="22"/>
-                <w:lang w:val="de-DE" w:eastAsia="de-DE"/>
+                <w:lang w:eastAsia="de-DE"/>
               </w:rPr>
               <w:tab/>
             </w:r>
@@ -193,7 +187,7 @@
                 <w:noProof/>
                 <w:webHidden/>
               </w:rPr>
-              <w:instrText xml:space="preserve"> PAGEREF _Toc154148174 \h </w:instrText>
+              <w:instrText xml:space="preserve"> PAGEREF _Toc155168987 \h </w:instrText>
             </w:r>
             <w:r>
               <w:rPr>
@@ -236,10 +230,10 @@
               <w:noProof/>
               <w:sz w:val="22"/>
               <w:szCs w:val="22"/>
-              <w:lang w:val="de-DE" w:eastAsia="de-DE"/>
+              <w:lang w:eastAsia="de-DE"/>
             </w:rPr>
           </w:pPr>
-          <w:hyperlink w:anchor="_Toc154148175" w:history="1">
+          <w:hyperlink w:anchor="_Toc155168988" w:history="1">
             <w:r>
               <w:rPr>
                 <w:rStyle w:val="Hyperlink"/>
@@ -253,7 +247,7 @@
                 <w:noProof/>
                 <w:sz w:val="22"/>
                 <w:szCs w:val="22"/>
-                <w:lang w:val="de-DE" w:eastAsia="de-DE"/>
+                <w:lang w:eastAsia="de-DE"/>
               </w:rPr>
               <w:tab/>
             </w:r>
@@ -283,7 +277,7 @@
                 <w:noProof/>
                 <w:webHidden/>
               </w:rPr>
-              <w:instrText xml:space="preserve"> PAGEREF _Toc154148175 \h </w:instrText>
+              <w:instrText xml:space="preserve"> PAGEREF _Toc155168988 \h </w:instrText>
             </w:r>
             <w:r>
               <w:rPr>
@@ -326,10 +320,10 @@
               <w:noProof/>
               <w:sz w:val="22"/>
               <w:szCs w:val="22"/>
-              <w:lang w:val="de-DE" w:eastAsia="de-DE"/>
+              <w:lang w:eastAsia="de-DE"/>
             </w:rPr>
           </w:pPr>
-          <w:hyperlink w:anchor="_Toc154148176" w:history="1">
+          <w:hyperlink w:anchor="_Toc155168989" w:history="1">
             <w:r>
               <w:rPr>
                 <w:rStyle w:val="Hyperlink"/>
@@ -343,7 +337,7 @@
                 <w:noProof/>
                 <w:sz w:val="22"/>
                 <w:szCs w:val="22"/>
-                <w:lang w:val="de-DE" w:eastAsia="de-DE"/>
+                <w:lang w:eastAsia="de-DE"/>
               </w:rPr>
               <w:tab/>
             </w:r>
@@ -373,7 +367,7 @@
                 <w:noProof/>
                 <w:webHidden/>
               </w:rPr>
-              <w:instrText xml:space="preserve"> PAGEREF _Toc154148176 \h </w:instrText>
+              <w:instrText xml:space="preserve"> PAGEREF _Toc155168989 \h </w:instrText>
             </w:r>
             <w:r>
               <w:rPr>
@@ -416,10 +410,10 @@
               <w:noProof/>
               <w:sz w:val="22"/>
               <w:szCs w:val="22"/>
-              <w:lang w:val="de-DE" w:eastAsia="de-DE"/>
+              <w:lang w:eastAsia="de-DE"/>
             </w:rPr>
           </w:pPr>
-          <w:hyperlink w:anchor="_Toc154148177" w:history="1">
+          <w:hyperlink w:anchor="_Toc155168990" w:history="1">
             <w:r>
               <w:rPr>
                 <w:rStyle w:val="Hyperlink"/>
@@ -433,7 +427,7 @@
                 <w:noProof/>
                 <w:sz w:val="22"/>
                 <w:szCs w:val="22"/>
-                <w:lang w:val="de-DE" w:eastAsia="de-DE"/>
+                <w:lang w:eastAsia="de-DE"/>
               </w:rPr>
               <w:tab/>
             </w:r>
@@ -463,7 +457,7 @@
                 <w:noProof/>
                 <w:webHidden/>
               </w:rPr>
-              <w:instrText xml:space="preserve"> PAGEREF _Toc154148177 \h </w:instrText>
+              <w:instrText xml:space="preserve"> PAGEREF _Toc155168990 \h </w:instrText>
             </w:r>
             <w:r>
               <w:rPr>
@@ -506,10 +500,10 @@
               <w:noProof/>
               <w:sz w:val="22"/>
               <w:szCs w:val="22"/>
-              <w:lang w:val="de-DE" w:eastAsia="de-DE"/>
+              <w:lang w:eastAsia="de-DE"/>
             </w:rPr>
           </w:pPr>
-          <w:hyperlink w:anchor="_Toc154148178" w:history="1">
+          <w:hyperlink w:anchor="_Toc155168991" w:history="1">
             <w:r>
               <w:rPr>
                 <w:rStyle w:val="Hyperlink"/>
@@ -523,7 +517,7 @@
                 <w:noProof/>
                 <w:sz w:val="22"/>
                 <w:szCs w:val="22"/>
-                <w:lang w:val="de-DE" w:eastAsia="de-DE"/>
+                <w:lang w:eastAsia="de-DE"/>
               </w:rPr>
               <w:tab/>
             </w:r>
@@ -553,7 +547,7 @@
                 <w:noProof/>
                 <w:webHidden/>
               </w:rPr>
-              <w:instrText xml:space="preserve"> PAGEREF _Toc154148178 \h </w:instrText>
+              <w:instrText xml:space="preserve"> PAGEREF _Toc155168991 \h </w:instrText>
             </w:r>
             <w:r>
               <w:rPr>
@@ -596,10 +590,10 @@
               <w:noProof/>
               <w:sz w:val="22"/>
               <w:szCs w:val="22"/>
-              <w:lang w:val="de-DE" w:eastAsia="de-DE"/>
+              <w:lang w:eastAsia="de-DE"/>
             </w:rPr>
           </w:pPr>
-          <w:hyperlink w:anchor="_Toc154148179" w:history="1">
+          <w:hyperlink w:anchor="_Toc155168992" w:history="1">
             <w:r>
               <w:rPr>
                 <w:rStyle w:val="Hyperlink"/>
@@ -613,7 +607,7 @@
                 <w:noProof/>
                 <w:sz w:val="22"/>
                 <w:szCs w:val="22"/>
-                <w:lang w:val="de-DE" w:eastAsia="de-DE"/>
+                <w:lang w:eastAsia="de-DE"/>
               </w:rPr>
               <w:tab/>
             </w:r>
@@ -643,7 +637,7 @@
                 <w:noProof/>
                 <w:webHidden/>
               </w:rPr>
-              <w:instrText xml:space="preserve"> PAGEREF _Toc154148179 \h </w:instrText>
+              <w:instrText xml:space="preserve"> PAGEREF _Toc155168992 \h </w:instrText>
             </w:r>
             <w:r>
               <w:rPr>
@@ -686,10 +680,10 @@
               <w:noProof/>
               <w:sz w:val="22"/>
               <w:szCs w:val="22"/>
-              <w:lang w:val="de-DE" w:eastAsia="de-DE"/>
+              <w:lang w:eastAsia="de-DE"/>
             </w:rPr>
           </w:pPr>
-          <w:hyperlink w:anchor="_Toc154148180" w:history="1">
+          <w:hyperlink w:anchor="_Toc155168993" w:history="1">
             <w:r>
               <w:rPr>
                 <w:rStyle w:val="Hyperlink"/>
@@ -703,7 +697,7 @@
                 <w:noProof/>
                 <w:sz w:val="22"/>
                 <w:szCs w:val="22"/>
-                <w:lang w:val="de-DE" w:eastAsia="de-DE"/>
+                <w:lang w:eastAsia="de-DE"/>
               </w:rPr>
               <w:tab/>
             </w:r>
@@ -733,7 +727,7 @@
                 <w:noProof/>
                 <w:webHidden/>
               </w:rPr>
-              <w:instrText xml:space="preserve"> PAGEREF _Toc154148180 \h </w:instrText>
+              <w:instrText xml:space="preserve"> PAGEREF _Toc155168993 \h </w:instrText>
             </w:r>
             <w:r>
               <w:rPr>
@@ -776,10 +770,10 @@
               <w:noProof/>
               <w:sz w:val="22"/>
               <w:szCs w:val="22"/>
-              <w:lang w:val="de-DE" w:eastAsia="de-DE"/>
+              <w:lang w:eastAsia="de-DE"/>
             </w:rPr>
           </w:pPr>
-          <w:hyperlink w:anchor="_Toc154148181" w:history="1">
+          <w:hyperlink w:anchor="_Toc155168994" w:history="1">
             <w:r>
               <w:rPr>
                 <w:rStyle w:val="Hyperlink"/>
@@ -793,7 +787,7 @@
                 <w:noProof/>
                 <w:sz w:val="22"/>
                 <w:szCs w:val="22"/>
-                <w:lang w:val="de-DE" w:eastAsia="de-DE"/>
+                <w:lang w:eastAsia="de-DE"/>
               </w:rPr>
               <w:tab/>
             </w:r>
@@ -823,7 +817,7 @@
                 <w:noProof/>
                 <w:webHidden/>
               </w:rPr>
-              <w:instrText xml:space="preserve"> PAGEREF _Toc154148181 \h </w:instrText>
+              <w:instrText xml:space="preserve"> PAGEREF _Toc155168994 \h </w:instrText>
             </w:r>
             <w:r>
               <w:rPr>
@@ -866,10 +860,10 @@
               <w:noProof/>
               <w:sz w:val="22"/>
               <w:szCs w:val="22"/>
-              <w:lang w:val="de-DE" w:eastAsia="de-DE"/>
+              <w:lang w:eastAsia="de-DE"/>
             </w:rPr>
           </w:pPr>
-          <w:hyperlink w:anchor="_Toc154148182" w:history="1">
+          <w:hyperlink w:anchor="_Toc155168995" w:history="1">
             <w:r>
               <w:rPr>
                 <w:rStyle w:val="Hyperlink"/>
@@ -883,7 +877,7 @@
                 <w:noProof/>
                 <w:sz w:val="22"/>
                 <w:szCs w:val="22"/>
-                <w:lang w:val="de-DE" w:eastAsia="de-DE"/>
+                <w:lang w:eastAsia="de-DE"/>
               </w:rPr>
               <w:tab/>
             </w:r>
@@ -913,7 +907,97 @@
                 <w:noProof/>
                 <w:webHidden/>
               </w:rPr>
-              <w:instrText xml:space="preserve"> PAGEREF _Toc154148182 \h </w:instrText>
+              <w:instrText xml:space="preserve"> PAGEREF _Toc155168995 \h </w:instrText>
+            </w:r>
+            <w:r>
+              <w:rPr>
+                <w:noProof/>
+                <w:webHidden/>
+              </w:rPr>
+            </w:r>
+            <w:r>
+              <w:rPr>
+                <w:noProof/>
+                <w:webHidden/>
+              </w:rPr>
+              <w:fldChar w:fldCharType="separate"/>
+            </w:r>
+            <w:r>
+              <w:rPr>
+                <w:noProof/>
+                <w:webHidden/>
+              </w:rPr>
+              <w:t>7</w:t>
+            </w:r>
+            <w:r>
+              <w:rPr>
+                <w:noProof/>
+                <w:webHidden/>
+              </w:rPr>
+              <w:fldChar w:fldCharType="end"/>
+            </w:r>
+          </w:hyperlink>
+        </w:p>
+        <w:p>
+          <w:pPr>
+            <w:pStyle w:val="Verzeichnis1"/>
+            <w:tabs>
+              <w:tab w:val="left" w:pos="440"/>
+              <w:tab w:val="right" w:leader="dot" w:pos="14449"/>
+            </w:tabs>
+            <w:rPr>
+              <w:rFonts w:asciiTheme="minorHAnsi" w:eastAsiaTheme="minorEastAsia" w:hAnsiTheme="minorHAnsi" w:cstheme="minorBidi"/>
+              <w:noProof/>
+              <w:sz w:val="22"/>
+              <w:szCs w:val="22"/>
+              <w:lang w:eastAsia="de-DE"/>
+            </w:rPr>
+          </w:pPr>
+          <w:hyperlink w:anchor="_Toc155168996" w:history="1">
+            <w:r>
+              <w:rPr>
+                <w:rStyle w:val="Hyperlink"/>
+                <w:noProof/>
+              </w:rPr>
+              <w:t>5</w:t>
+            </w:r>
+            <w:r>
+              <w:rPr>
+                <w:rFonts w:asciiTheme="minorHAnsi" w:eastAsiaTheme="minorEastAsia" w:hAnsiTheme="minorHAnsi" w:cstheme="minorBidi"/>
+                <w:noProof/>
+                <w:sz w:val="22"/>
+                <w:szCs w:val="22"/>
+                <w:lang w:eastAsia="de-DE"/>
+              </w:rPr>
+              <w:tab/>
+            </w:r>
+            <w:r>
+              <w:rPr>
+                <w:rStyle w:val="Hyperlink"/>
+                <w:noProof/>
+              </w:rPr>
+              <w:t>Primitive Types</w:t>
+            </w:r>
+            <w:r>
+              <w:rPr>
+                <w:noProof/>
+                <w:webHidden/>
+              </w:rPr>
+              <w:tab/>
+            </w:r>
+            <w:r>
+              <w:rPr>
+                <w:noProof/>
+                <w:webHidden/>
+              </w:rPr>
+              <w:fldChar w:fldCharType="begin"/>
+            </w:r>
+            <w:r>
+              <w:rPr>
+                <w:noProof/>
+                <w:webHidden/>
+              </w:rPr>
+              <w:instrText xml:space="preserve"> PAGEREF _Toc155168996 \h </w:instrText>
             </w:r>
             <w:r>
               <w:rPr>
@@ -959,7 +1043,7 @@
       <w:pPr>
         <w:pStyle w:val="berschrift1"/>
       </w:pPr>
-      <w:bookmarkStart w:id="0" w:name="_Toc154148173"/>
+      <w:bookmarkStart w:id="0" w:name="_Toc155168986"/>
       <w:r>
         <w:t>Classes</w:t>
       </w:r>
@@ -969,7 +1053,7 @@
       <w:pPr>
         <w:pStyle w:val="berschrift2"/>
       </w:pPr>
-      <w:bookmarkStart w:id="1" w:name="_Toc154148174"/>
+      <w:bookmarkStart w:id="1" w:name="_Toc155168987"/>
       <w:proofErr w:type="spellStart"/>
       <w:r>
         <w:t>PolicingProfileCapability</w:t>
@@ -980,17 +1064,52 @@
     <w:p>
       <w:pPr>
         <w:spacing w:before="0" w:after="0" w:line="240" w:lineRule="auto"/>
-        <w:rPr>
-          <w:color w:val="7030A0"/>
-        </w:rPr>
-      </w:pPr>
+      </w:pPr>
+      <w:r>
+        <w:t>Applied stereotypes:</w:t>
+      </w:r>
     </w:p>
     <w:p>
       <w:pPr>
+        <w:pStyle w:val="Listenabsatz"/>
+        <w:numPr>
+          <w:ilvl w:val="0"/>
+          <w:numId w:val="16"/>
+        </w:numPr>
         <w:spacing w:before="0" w:after="0" w:line="240" w:lineRule="auto"/>
       </w:pPr>
+      <w:proofErr w:type="spellStart"/>
       <w:r>
-        <w:t>Applied stereotypes:</w:t>
+        <w:t>OpenModelClass</w:t>
+      </w:r>
+      <w:proofErr w:type="spellEnd"/>
+    </w:p>
+    <w:p>
+      <w:pPr>
+        <w:pStyle w:val="Listenabsatz"/>
+        <w:numPr>
+          <w:ilvl w:val="0"/>
+          <w:numId w:val="14"/>
+        </w:numPr>
+        <w:spacing w:before="0" w:after="0" w:line="240" w:lineRule="auto"/>
+        <w:contextualSpacing/>
+        <w:rPr>
+          <w:bCs/>
+        </w:rPr>
+      </w:pPr>
+      <w:r>
+        <w:rPr>
+          <w:bCs/>
+          <w:color w:val="000000" w:themeColor="text1"/>
+        </w:rPr>
+        <w:lastRenderedPageBreak/>
+        <w:t xml:space="preserve">support: </w:t>
+      </w:r>
+      <w:r>
+        <w:rPr>
+          <w:bCs/>
+        </w:rPr>
+        <w:t>MANDATORY</w:t>
       </w:r>
     </w:p>
     <w:p>
@@ -1078,49 +1197,6 @@
           <w:bCs/>
         </w:rPr>
         <w:t>NO</w:t>
-      </w:r>
-    </w:p>
-    <w:p>
-      <w:pPr>
-        <w:pStyle w:val="Listenabsatz"/>
-        <w:numPr>
-          <w:ilvl w:val="0"/>
-          <w:numId w:val="16"/>
-        </w:numPr>
-        <w:spacing w:before="0" w:after="0" w:line="240" w:lineRule="auto"/>
-      </w:pPr>
-      <w:proofErr w:type="spellStart"/>
-      <w:r>
-        <w:lastRenderedPageBreak/>
-        <w:t>OpenModelClass</w:t>
-      </w:r>
-      <w:proofErr w:type="spellEnd"/>
-    </w:p>
-    <w:p>
-      <w:pPr>
-        <w:pStyle w:val="Listenabsatz"/>
-        <w:numPr>
-          <w:ilvl w:val="0"/>
-          <w:numId w:val="14"/>
-        </w:numPr>
-        <w:spacing w:before="0" w:after="0" w:line="240" w:lineRule="auto"/>
-        <w:contextualSpacing/>
-        <w:rPr>
-          <w:bCs/>
-        </w:rPr>
-      </w:pPr>
-      <w:r>
-        <w:rPr>
-          <w:bCs/>
-          <w:color w:val="000000" w:themeColor="text1"/>
-        </w:rPr>
-        <w:t xml:space="preserve">support: </w:t>
-      </w:r>
-      <w:r>
-        <w:rPr>
-          <w:bCs/>
-        </w:rPr>
-        <w:t>MANDATORY</w:t>
       </w:r>
     </w:p>
     <w:p>
@@ -1819,7 +1895,6 @@
                 <w:szCs w:val="16"/>
               </w:rPr>
             </w:pPr>
-            <w:proofErr w:type="gramStart"/>
             <w:r>
               <w:rPr>
                 <w:sz w:val="16"/>
@@ -1827,7 +1902,6 @@
               </w:rPr>
               <w:t>0..*</w:t>
             </w:r>
-            <w:proofErr w:type="gramEnd"/>
           </w:p>
         </w:tc>
         <w:tc>
@@ -2164,15 +2238,13 @@
               </w:rPr>
               <w:t xml:space="preserve">Defines, whether potentially existing </w:t>
             </w:r>
-            <w:proofErr w:type="spellStart"/>
-            <w:r>
-              <w:rPr>
-                <w:sz w:val="16"/>
-                <w:szCs w:val="16"/>
-              </w:rPr>
-              <w:t>colloring</w:t>
-            </w:r>
-            <w:proofErr w:type="spellEnd"/>
+            <w:r>
+              <w:rPr>
+                <w:sz w:val="16"/>
+                <w:szCs w:val="16"/>
+              </w:rPr>
+              <w:t>coloring</w:t>
+            </w:r>
             <w:r>
               <w:rPr>
                 <w:sz w:val="16"/>
@@ -2254,7 +2326,6 @@
                 <w:szCs w:val="16"/>
               </w:rPr>
             </w:pPr>
-            <w:proofErr w:type="gramStart"/>
             <w:r>
               <w:rPr>
                 <w:sz w:val="16"/>
@@ -2262,7 +2333,6 @@
               </w:rPr>
               <w:t>0..*</w:t>
             </w:r>
-            <w:proofErr w:type="gramEnd"/>
           </w:p>
         </w:tc>
         <w:tc>
@@ -2913,6 +2983,7 @@
                 <w:sz w:val="16"/>
                 <w:szCs w:val="16"/>
               </w:rPr>
+              <w:lastRenderedPageBreak/>
               <w:t>•</w:t>
             </w:r>
             <w:r>
@@ -3012,6 +3083,7 @@
                 <w:sz w:val="16"/>
                 <w:szCs w:val="16"/>
               </w:rPr>
+              <w:lastRenderedPageBreak/>
               <w:t>Minimum configurable throughput in kbit/s.</w:t>
             </w:r>
           </w:p>
@@ -3035,7 +3107,6 @@
                 <w:sz w:val="16"/>
                 <w:szCs w:val="16"/>
               </w:rPr>
-              <w:lastRenderedPageBreak/>
               <w:t>informationRateMax</w:t>
             </w:r>
             <w:proofErr w:type="spellEnd"/>
@@ -4318,7 +4389,7 @@
       <w:pPr>
         <w:pStyle w:val="berschrift2"/>
       </w:pPr>
-      <w:bookmarkStart w:id="2" w:name="_Toc154148175"/>
+      <w:bookmarkStart w:id="2" w:name="_Toc155168988"/>
       <w:proofErr w:type="spellStart"/>
       <w:r>
         <w:t>PolicingProfileConfiguration</w:t>
@@ -4329,17 +4400,51 @@
     <w:p>
       <w:pPr>
         <w:spacing w:before="0" w:after="0" w:line="240" w:lineRule="auto"/>
-        <w:rPr>
-          <w:color w:val="7030A0"/>
-        </w:rPr>
-      </w:pPr>
+      </w:pPr>
+      <w:r>
+        <w:t>Applied stereotypes:</w:t>
+      </w:r>
     </w:p>
     <w:p>
       <w:pPr>
+        <w:pStyle w:val="Listenabsatz"/>
+        <w:numPr>
+          <w:ilvl w:val="0"/>
+          <w:numId w:val="16"/>
+        </w:numPr>
         <w:spacing w:before="0" w:after="0" w:line="240" w:lineRule="auto"/>
       </w:pPr>
+      <w:proofErr w:type="spellStart"/>
       <w:r>
-        <w:t>Applied stereotypes:</w:t>
+        <w:t>OpenModelClass</w:t>
+      </w:r>
+      <w:proofErr w:type="spellEnd"/>
+    </w:p>
+    <w:p>
+      <w:pPr>
+        <w:pStyle w:val="Listenabsatz"/>
+        <w:numPr>
+          <w:ilvl w:val="0"/>
+          <w:numId w:val="14"/>
+        </w:numPr>
+        <w:spacing w:before="0" w:after="0" w:line="240" w:lineRule="auto"/>
+        <w:contextualSpacing/>
+        <w:rPr>
+          <w:bCs/>
+        </w:rPr>
+      </w:pPr>
+      <w:r>
+        <w:rPr>
+          <w:bCs/>
+          <w:color w:val="000000" w:themeColor="text1"/>
+        </w:rPr>
+        <w:t xml:space="preserve">support: </w:t>
+      </w:r>
+      <w:r>
+        <w:rPr>
+          <w:bCs/>
+        </w:rPr>
+        <w:t>MANDATORY</w:t>
       </w:r>
     </w:p>
     <w:p>
@@ -4427,48 +4532,6 @@
           <w:bCs/>
         </w:rPr>
         <w:t>NO</w:t>
-      </w:r>
-    </w:p>
-    <w:p>
-      <w:pPr>
-        <w:pStyle w:val="Listenabsatz"/>
-        <w:numPr>
-          <w:ilvl w:val="0"/>
-          <w:numId w:val="16"/>
-        </w:numPr>
-        <w:spacing w:before="0" w:after="0" w:line="240" w:lineRule="auto"/>
-      </w:pPr>
-      <w:proofErr w:type="spellStart"/>
-      <w:r>
-        <w:t>OpenModelClass</w:t>
-      </w:r>
-      <w:proofErr w:type="spellEnd"/>
-    </w:p>
-    <w:p>
-      <w:pPr>
-        <w:pStyle w:val="Listenabsatz"/>
-        <w:numPr>
-          <w:ilvl w:val="0"/>
-          <w:numId w:val="14"/>
-        </w:numPr>
-        <w:spacing w:before="0" w:after="0" w:line="240" w:lineRule="auto"/>
-        <w:contextualSpacing/>
-        <w:rPr>
-          <w:bCs/>
-        </w:rPr>
-      </w:pPr>
-      <w:r>
-        <w:rPr>
-          <w:bCs/>
-          <w:color w:val="000000" w:themeColor="text1"/>
-        </w:rPr>
-        <w:t xml:space="preserve">support: </w:t>
-      </w:r>
-      <w:r>
-        <w:rPr>
-          <w:bCs/>
-        </w:rPr>
-        <w:t>MANDATORY</w:t>
       </w:r>
     </w:p>
     <w:p>
@@ -5525,23 +5588,7 @@
                 <w:sz w:val="16"/>
                 <w:szCs w:val="16"/>
               </w:rPr>
-              <w:t xml:space="preserve">Defines, whether potentially existing </w:t>
-            </w:r>
-            <w:proofErr w:type="spellStart"/>
-            <w:r>
-              <w:rPr>
-                <w:sz w:val="16"/>
-                <w:szCs w:val="16"/>
-              </w:rPr>
-              <w:t>colloring</w:t>
-            </w:r>
-            <w:proofErr w:type="spellEnd"/>
-            <w:r>
-              <w:rPr>
-                <w:sz w:val="16"/>
-                <w:szCs w:val="16"/>
-              </w:rPr>
-              <w:t xml:space="preserve"> shall be regarded, or not.</w:t>
+              <w:t>Defines, whether potentially existing coloring shall be regarded, or not.</w:t>
             </w:r>
           </w:p>
         </w:tc>
@@ -8168,7 +8215,7 @@
       <w:pPr>
         <w:pStyle w:val="berschrift2"/>
       </w:pPr>
-      <w:bookmarkStart w:id="3" w:name="_Toc154148176"/>
+      <w:bookmarkStart w:id="3" w:name="_Toc155168989"/>
       <w:proofErr w:type="spellStart"/>
       <w:r>
         <w:t>PolicingProfileSpec</w:t>
@@ -8179,17 +8226,51 @@
     <w:p>
       <w:pPr>
         <w:spacing w:before="0" w:after="0" w:line="240" w:lineRule="auto"/>
-        <w:rPr>
-          <w:color w:val="7030A0"/>
-        </w:rPr>
-      </w:pPr>
+      </w:pPr>
+      <w:r>
+        <w:t>Applied stereotypes:</w:t>
+      </w:r>
     </w:p>
     <w:p>
       <w:pPr>
+        <w:pStyle w:val="Listenabsatz"/>
+        <w:numPr>
+          <w:ilvl w:val="0"/>
+          <w:numId w:val="16"/>
+        </w:numPr>
         <w:spacing w:before="0" w:after="0" w:line="240" w:lineRule="auto"/>
       </w:pPr>
+      <w:proofErr w:type="spellStart"/>
       <w:r>
-        <w:t>Applied stereotypes:</w:t>
+        <w:t>OpenModelClass</w:t>
+      </w:r>
+      <w:proofErr w:type="spellEnd"/>
+    </w:p>
+    <w:p>
+      <w:pPr>
+        <w:pStyle w:val="Listenabsatz"/>
+        <w:numPr>
+          <w:ilvl w:val="0"/>
+          <w:numId w:val="14"/>
+        </w:numPr>
+        <w:spacing w:before="0" w:after="0" w:line="240" w:lineRule="auto"/>
+        <w:contextualSpacing/>
+        <w:rPr>
+          <w:bCs/>
+        </w:rPr>
+      </w:pPr>
+      <w:r>
+        <w:rPr>
+          <w:bCs/>
+          <w:color w:val="000000" w:themeColor="text1"/>
+        </w:rPr>
+        <w:t xml:space="preserve">support: </w:t>
+      </w:r>
+      <w:r>
+        <w:rPr>
+          <w:bCs/>
+        </w:rPr>
+        <w:t>MANDATORY</w:t>
       </w:r>
     </w:p>
     <w:p>
@@ -8277,48 +8358,6 @@
           <w:bCs/>
         </w:rPr>
         <w:t>YES</w:t>
-      </w:r>
-    </w:p>
-    <w:p>
-      <w:pPr>
-        <w:pStyle w:val="Listenabsatz"/>
-        <w:numPr>
-          <w:ilvl w:val="0"/>
-          <w:numId w:val="16"/>
-        </w:numPr>
-        <w:spacing w:before="0" w:after="0" w:line="240" w:lineRule="auto"/>
-      </w:pPr>
-      <w:proofErr w:type="spellStart"/>
-      <w:r>
-        <w:t>OpenModelClass</w:t>
-      </w:r>
-      <w:proofErr w:type="spellEnd"/>
-    </w:p>
-    <w:p>
-      <w:pPr>
-        <w:pStyle w:val="Listenabsatz"/>
-        <w:numPr>
-          <w:ilvl w:val="0"/>
-          <w:numId w:val="14"/>
-        </w:numPr>
-        <w:spacing w:before="0" w:after="0" w:line="240" w:lineRule="auto"/>
-        <w:contextualSpacing/>
-        <w:rPr>
-          <w:bCs/>
-        </w:rPr>
-      </w:pPr>
-      <w:r>
-        <w:rPr>
-          <w:bCs/>
-          <w:color w:val="000000" w:themeColor="text1"/>
-        </w:rPr>
-        <w:t xml:space="preserve">support: </w:t>
-      </w:r>
-      <w:r>
-        <w:rPr>
-          <w:bCs/>
-        </w:rPr>
-        <w:t>MANDATORY</w:t>
       </w:r>
     </w:p>
     <w:p>
@@ -8962,7 +9001,7 @@
       <w:pPr>
         <w:pStyle w:val="berschrift2"/>
       </w:pPr>
-      <w:bookmarkStart w:id="4" w:name="_Toc154148177"/>
+      <w:bookmarkStart w:id="4" w:name="_Toc155168990"/>
       <w:proofErr w:type="spellStart"/>
       <w:r>
         <w:t>PolicingProfile_Pac</w:t>
@@ -8973,17 +9012,51 @@
     <w:p>
       <w:pPr>
         <w:spacing w:before="0" w:after="0" w:line="240" w:lineRule="auto"/>
-        <w:rPr>
-          <w:color w:val="7030A0"/>
-        </w:rPr>
-      </w:pPr>
+      </w:pPr>
+      <w:r>
+        <w:t>Applied stereotypes:</w:t>
+      </w:r>
     </w:p>
     <w:p>
       <w:pPr>
+        <w:pStyle w:val="Listenabsatz"/>
+        <w:numPr>
+          <w:ilvl w:val="0"/>
+          <w:numId w:val="16"/>
+        </w:numPr>
         <w:spacing w:before="0" w:after="0" w:line="240" w:lineRule="auto"/>
       </w:pPr>
+      <w:proofErr w:type="spellStart"/>
       <w:r>
-        <w:t>Applied stereotypes:</w:t>
+        <w:t>OpenModelClass</w:t>
+      </w:r>
+      <w:proofErr w:type="spellEnd"/>
+    </w:p>
+    <w:p>
+      <w:pPr>
+        <w:pStyle w:val="Listenabsatz"/>
+        <w:numPr>
+          <w:ilvl w:val="0"/>
+          <w:numId w:val="14"/>
+        </w:numPr>
+        <w:spacing w:before="0" w:after="0" w:line="240" w:lineRule="auto"/>
+        <w:contextualSpacing/>
+        <w:rPr>
+          <w:bCs/>
+        </w:rPr>
+      </w:pPr>
+      <w:r>
+        <w:rPr>
+          <w:bCs/>
+          <w:color w:val="000000" w:themeColor="text1"/>
+        </w:rPr>
+        <w:t xml:space="preserve">support: </w:t>
+      </w:r>
+      <w:r>
+        <w:rPr>
+          <w:bCs/>
+        </w:rPr>
+        <w:t>MANDATORY</w:t>
       </w:r>
     </w:p>
     <w:p>
@@ -9071,48 +9144,6 @@
           <w:bCs/>
         </w:rPr>
         <w:t>NO</w:t>
-      </w:r>
-    </w:p>
-    <w:p>
-      <w:pPr>
-        <w:pStyle w:val="Listenabsatz"/>
-        <w:numPr>
-          <w:ilvl w:val="0"/>
-          <w:numId w:val="16"/>
-        </w:numPr>
-        <w:spacing w:before="0" w:after="0" w:line="240" w:lineRule="auto"/>
-      </w:pPr>
-      <w:proofErr w:type="spellStart"/>
-      <w:r>
-        <w:t>OpenModelClass</w:t>
-      </w:r>
-      <w:proofErr w:type="spellEnd"/>
-    </w:p>
-    <w:p>
-      <w:pPr>
-        <w:pStyle w:val="Listenabsatz"/>
-        <w:numPr>
-          <w:ilvl w:val="0"/>
-          <w:numId w:val="14"/>
-        </w:numPr>
-        <w:spacing w:before="0" w:after="0" w:line="240" w:lineRule="auto"/>
-        <w:contextualSpacing/>
-        <w:rPr>
-          <w:bCs/>
-        </w:rPr>
-      </w:pPr>
-      <w:r>
-        <w:rPr>
-          <w:bCs/>
-          <w:color w:val="000000" w:themeColor="text1"/>
-        </w:rPr>
-        <w:t xml:space="preserve">support: </w:t>
-      </w:r>
-      <w:r>
-        <w:rPr>
-          <w:bCs/>
-        </w:rPr>
-        <w:t>MANDATORY</w:t>
       </w:r>
     </w:p>
     <w:p>
@@ -10184,7 +10215,7 @@
       <w:pPr>
         <w:pStyle w:val="berschrift1"/>
       </w:pPr>
-      <w:bookmarkStart w:id="5" w:name="_Toc154148178"/>
+      <w:bookmarkStart w:id="5" w:name="_Toc155168991"/>
       <w:r>
         <w:t>Data Types</w:t>
       </w:r>
@@ -10194,7 +10225,7 @@
       <w:pPr>
         <w:pStyle w:val="berschrift1"/>
       </w:pPr>
-      <w:bookmarkStart w:id="6" w:name="_Toc154148179"/>
+      <w:bookmarkStart w:id="6" w:name="_Toc155168992"/>
       <w:r>
         <w:t>Enumeration Types</w:t>
       </w:r>
@@ -10204,7 +10235,7 @@
       <w:pPr>
         <w:pStyle w:val="berschrift2"/>
       </w:pPr>
-      <w:bookmarkStart w:id="7" w:name="_Toc154148180"/>
+      <w:bookmarkStart w:id="7" w:name="_Toc155168993"/>
       <w:proofErr w:type="spellStart"/>
       <w:r>
         <w:t>ProfileNameType</w:t>
@@ -10270,7 +10301,7 @@
       <w:pPr>
         <w:pStyle w:val="berschrift2"/>
       </w:pPr>
-      <w:bookmarkStart w:id="8" w:name="_Toc154148181"/>
+      <w:bookmarkStart w:id="8" w:name="_Toc155168994"/>
       <w:proofErr w:type="spellStart"/>
       <w:r>
         <w:t>markerModeType</w:t>
@@ -10348,15 +10379,7 @@
         <w:spacing w:before="0" w:after="0" w:line="240" w:lineRule="auto"/>
       </w:pPr>
       <w:r>
-        <w:t>In the Color-Aware mode, the Meter assumes that some preceding entity has pre-colored the incoming packet stream so that each packet is either green, yellow, or red. Only green and yellow packets are metered and potentially re-</w:t>
-      </w:r>
-      <w:proofErr w:type="spellStart"/>
-      <w:r>
-        <w:t>collored</w:t>
-      </w:r>
-      <w:proofErr w:type="spellEnd"/>
-      <w:r>
-        <w:t>.</w:t>
+        <w:t>In the Color-Aware mode, the Meter assumes that some preceding entity has pre-colored the incoming packet stream so that each packet is either green, yellow, or red. Only green and yellow packets are metered and potentially re-colored.</w:t>
       </w:r>
     </w:p>
     <w:p>
@@ -10376,7 +10399,7 @@
       <w:pPr>
         <w:pStyle w:val="berschrift2"/>
       </w:pPr>
-      <w:bookmarkStart w:id="9" w:name="_Toc154148182"/>
+      <w:bookmarkStart w:id="9" w:name="_Toc155168995"/>
       <w:proofErr w:type="spellStart"/>
       <w:r>
         <w:t>policerKindType</w:t>
@@ -10392,15 +10415,6 @@
           <w:color w:val="7030A0"/>
         </w:rPr>
       </w:pPr>
-    </w:p>
-    <w:p>
-      <w:pPr>
-        <w:spacing w:before="0" w:after="0" w:line="240" w:lineRule="auto"/>
-        <w:rPr>
-          <w:bCs/>
-          <w:color w:val="7030A0"/>
-        </w:rPr>
-      </w:pPr>
       <w:r>
         <w:t>Contains Enumeration Literals:</w:t>
       </w:r>
@@ -10455,15 +10469,7 @@
       </w:pPr>
       <w:r>
         <w:lastRenderedPageBreak/>
-        <w:t xml:space="preserve">RFC2698. Coloring is done based on Peak Information Rate (PIR) and Committed Information Rate (CIR), and their associated burst sizes to be either green, yellow, or red.  A packet is marked red if it exceeds the PIR. </w:t>
-      </w:r>
-      <w:proofErr w:type="gramStart"/>
-      <w:r>
-        <w:t>Otherwise</w:t>
-      </w:r>
-      <w:proofErr w:type="gramEnd"/>
-      <w:r>
-        <w:t xml:space="preserve"> it is marked either yellow or green depending on whether it exceeds or doesn't exceed the CIR.</w:t>
+        <w:t>RFC2698. Coloring is done based on Peak Information Rate (PIR) and Committed Information Rate (CIR), and their associated burst sizes to be either green, yellow, or red.  A packet is marked red if it exceeds the PIR. Otherwise it is marked either yellow or green depending on whether it exceeds or doesn't exceed the CIR.</w:t>
       </w:r>
     </w:p>
     <w:p>

</xml_diff>